<commit_message>
Fixed minor indexing problems, added hdf5 group support to datavisualization
</commit_message>
<xml_diff>
--- a/LSCE Project Documentation.docx
+++ b/LSCE Project Documentation.docx
@@ -1,6 +1,6 @@
 
 <file path=word/document.xml><?xml version="1.0" encoding="utf-8"?>
-<w:document xmlns:ve="http://schemas.openxmlformats.org/markup-compatibility/2006" xmlns:o="urn:schemas-microsoft-com:office:office" xmlns:r="http://schemas.openxmlformats.org/officeDocument/2006/relationships" xmlns:m="http://schemas.openxmlformats.org/officeDocument/2006/math" xmlns:v="urn:schemas-microsoft-com:vml" xmlns:wp="http://schemas.openxmlformats.org/drawingml/2006/wordprocessingDrawing" xmlns:w10="urn:schemas-microsoft-com:office:word" xmlns:w="http://schemas.openxmlformats.org/wordprocessingml/2006/main" xmlns:wne="http://schemas.microsoft.com/office/word/2006/wordml">
+<w:document xmlns:wpc="http://schemas.microsoft.com/office/word/2010/wordprocessingCanvas" xmlns:mc="http://schemas.openxmlformats.org/markup-compatibility/2006" xmlns:o="urn:schemas-microsoft-com:office:office" xmlns:r="http://schemas.openxmlformats.org/officeDocument/2006/relationships" xmlns:m="http://schemas.openxmlformats.org/officeDocument/2006/math" xmlns:v="urn:schemas-microsoft-com:vml" xmlns:wp14="http://schemas.microsoft.com/office/word/2010/wordprocessingDrawing" xmlns:wp="http://schemas.openxmlformats.org/drawingml/2006/wordprocessingDrawing" xmlns:w10="urn:schemas-microsoft-com:office:word" xmlns:w="http://schemas.openxmlformats.org/wordprocessingml/2006/main" xmlns:w14="http://schemas.microsoft.com/office/word/2010/wordml" xmlns:w15="http://schemas.microsoft.com/office/word/2012/wordml" xmlns:wpg="http://schemas.microsoft.com/office/word/2010/wordprocessingGroup" xmlns:wpi="http://schemas.microsoft.com/office/word/2010/wordprocessingInk" xmlns:wne="http://schemas.microsoft.com/office/word/2006/wordml" xmlns:wps="http://schemas.microsoft.com/office/word/2010/wordprocessingShape" mc:Ignorable="w14 w15 wp14">
   <w:body>
     <w:p>
       <w:r>
@@ -38,6 +38,11 @@
         <w:t>Danielle Lee</w:t>
       </w:r>
     </w:p>
+    <w:p>
+      <w:r>
+        <w:t>Anthony Chen</w:t>
+      </w:r>
+    </w:p>
     <w:p/>
     <w:p>
       <w:r>
@@ -55,6 +60,242 @@
         <w:rPr>
           <w:b/>
         </w:rPr>
+        <w:t>Data Importer</w:t>
+      </w:r>
+    </w:p>
+    <w:p>
+      <w:r>
+        <w:t>The Data Importer module in this project is designed to import</w:t>
+      </w:r>
+      <w:r>
+        <w:t xml:space="preserve"> “.raw” data files created by Multichannel Systems’ “MC_DataTool” as a series of numpy arrays representing time-continuous data from each electrode in the device. [Detian please explain how the rest of your importer works] </w:t>
+      </w:r>
+    </w:p>
+    <w:p>
+      <w:pPr>
+        <w:rPr>
+          <w:b/>
+        </w:rPr>
+      </w:pPr>
+      <w:r>
+        <w:rPr>
+          <w:b/>
+        </w:rPr>
+        <w:t>Data Formatter</w:t>
+      </w:r>
+    </w:p>
+    <w:p>
+      <w:r>
+        <w:t xml:space="preserve">The Data Formatter module is designed to be the most general tool in this project, and is designed to gather multiple extremely large numpy array dumps together in one HDF file such that they can be manipulated and viewed in a meaningful way. The Data Formatter.formatData method is the primary way to invoke this module, which when given a source folder, destination file, and optionally the name of a configuration file, will copy every numpy array dump (.npy file) in the source folder into a ‘raw_data’ group inside of the destination hdf5-format file. The datasets created in the hdf file will have the same name as their source file, and come with two attributes by default, namely their data type and shape. Additional data can be specified both for individual datasets and for the raw_data group as a whole by </w:t>
+      </w:r>
+      <w:r>
+        <w:t>including a configuration file in the source directory. The configuration file should consist of one file whose name is specified in the function call (“config.ini” is checked for by default). The file should have the following format (shown on next page):</w:t>
+      </w:r>
+    </w:p>
+    <w:p>
+      <w:r>
+        <w:br w:type="page"/>
+      </w:r>
+    </w:p>
+    <w:p/>
+    <w:p>
+      <w:pPr>
+        <w:ind w:left="720"/>
+        <w:rPr>
+          <w:rFonts w:ascii="Consolas" w:hAnsi="Consolas" w:cs="Consolas"/>
+          <w:sz w:val="20"/>
+        </w:rPr>
+      </w:pPr>
+      <w:r>
+        <w:rPr>
+          <w:rFonts w:ascii="Consolas" w:hAnsi="Consolas" w:cs="Consolas"/>
+          <w:sz w:val="20"/>
+        </w:rPr>
+        <w:t>[raw_data]</w:t>
+      </w:r>
+    </w:p>
+    <w:p>
+      <w:pPr>
+        <w:ind w:left="720"/>
+        <w:rPr>
+          <w:rFonts w:ascii="Consolas" w:hAnsi="Consolas" w:cs="Consolas"/>
+          <w:sz w:val="20"/>
+        </w:rPr>
+      </w:pPr>
+      <w:r>
+        <w:rPr>
+          <w:rFonts w:ascii="Consolas" w:hAnsi="Consolas" w:cs="Consolas"/>
+          <w:sz w:val="20"/>
+        </w:rPr>
+        <w:t>sampling_rate = 60</w:t>
+      </w:r>
+    </w:p>
+    <w:p>
+      <w:pPr>
+        <w:ind w:left="720"/>
+        <w:rPr>
+          <w:rFonts w:ascii="Consolas" w:hAnsi="Consolas" w:cs="Consolas"/>
+          <w:sz w:val="20"/>
+        </w:rPr>
+      </w:pPr>
+      <w:r>
+        <w:rPr>
+          <w:rFonts w:ascii="Consolas" w:hAnsi="Consolas" w:cs="Consolas"/>
+          <w:sz w:val="20"/>
+        </w:rPr>
+        <w:t>time_taken = 5pm, 12/20/2012</w:t>
+      </w:r>
+    </w:p>
+    <w:p>
+      <w:pPr>
+        <w:ind w:left="720"/>
+        <w:rPr>
+          <w:rFonts w:ascii="Consolas" w:hAnsi="Consolas" w:cs="Consolas"/>
+          <w:sz w:val="20"/>
+        </w:rPr>
+      </w:pPr>
+      <w:r>
+        <w:rPr>
+          <w:rFonts w:ascii="Consolas" w:hAnsi="Consolas" w:cs="Consolas"/>
+          <w:sz w:val="20"/>
+        </w:rPr>
+        <w:t>interesting_times = 2:50, 10:32, 43:56</w:t>
+      </w:r>
+    </w:p>
+    <w:p>
+      <w:pPr>
+        <w:ind w:left="720"/>
+        <w:rPr>
+          <w:rFonts w:ascii="Consolas" w:hAnsi="Consolas" w:cs="Consolas"/>
+          <w:sz w:val="20"/>
+        </w:rPr>
+      </w:pPr>
+      <w:r>
+        <w:rPr>
+          <w:rFonts w:ascii="Consolas" w:hAnsi="Consolas" w:cs="Consolas"/>
+          <w:sz w:val="20"/>
+        </w:rPr>
+        <w:t xml:space="preserve">researcher_comment = </w:t>
+      </w:r>
+      <w:r>
+        <w:rPr>
+          <w:rFonts w:ascii="Consolas" w:hAnsi="Consolas" w:cs="Consolas"/>
+          <w:sz w:val="20"/>
+        </w:rPr>
+        <w:t>started with carbachol up top but with aCSF in tubes</w:t>
+      </w:r>
+    </w:p>
+    <w:p>
+      <w:pPr>
+        <w:ind w:left="720"/>
+        <w:rPr>
+          <w:rFonts w:ascii="Consolas" w:hAnsi="Consolas" w:cs="Consolas"/>
+          <w:sz w:val="20"/>
+        </w:rPr>
+      </w:pPr>
+      <w:r>
+        <w:rPr>
+          <w:rFonts w:ascii="Consolas" w:hAnsi="Consolas" w:cs="Consolas"/>
+          <w:sz w:val="20"/>
+        </w:rPr>
+        <w:t>[Electrode_44</w:t>
+      </w:r>
+      <w:r>
+        <w:rPr>
+          <w:rFonts w:ascii="Consolas" w:hAnsi="Consolas" w:cs="Consolas"/>
+          <w:sz w:val="20"/>
+        </w:rPr>
+        <w:t>_master]</w:t>
+      </w:r>
+    </w:p>
+    <w:p>
+      <w:pPr>
+        <w:ind w:left="720"/>
+        <w:rPr>
+          <w:rFonts w:ascii="Consolas" w:hAnsi="Consolas" w:cs="Consolas"/>
+          <w:sz w:val="20"/>
+        </w:rPr>
+      </w:pPr>
+      <w:r>
+        <w:rPr>
+          <w:rFonts w:ascii="Consolas" w:hAnsi="Consolas" w:cs="Consolas"/>
+          <w:sz w:val="20"/>
+        </w:rPr>
+        <w:t xml:space="preserve">interesting_times = </w:t>
+      </w:r>
+      <w:r>
+        <w:rPr>
+          <w:rFonts w:ascii="Consolas" w:hAnsi="Consolas" w:cs="Consolas"/>
+          <w:sz w:val="20"/>
+        </w:rPr>
+        <w:t>485</w:t>
+      </w:r>
+      <w:r>
+        <w:rPr>
+          <w:rFonts w:ascii="Consolas" w:hAnsi="Consolas" w:cs="Consolas"/>
+          <w:sz w:val="20"/>
+        </w:rPr>
+        <w:t xml:space="preserve">, </w:t>
+      </w:r>
+      <w:r>
+        <w:rPr>
+          <w:rFonts w:ascii="Consolas" w:hAnsi="Consolas" w:cs="Consolas"/>
+          <w:sz w:val="20"/>
+        </w:rPr>
+        <w:t>1020</w:t>
+      </w:r>
+      <w:r>
+        <w:rPr>
+          <w:rFonts w:ascii="Consolas" w:hAnsi="Consolas" w:cs="Consolas"/>
+          <w:sz w:val="20"/>
+        </w:rPr>
+        <w:t xml:space="preserve">, </w:t>
+      </w:r>
+      <w:r>
+        <w:rPr>
+          <w:rFonts w:ascii="Consolas" w:hAnsi="Consolas" w:cs="Consolas"/>
+          <w:sz w:val="20"/>
+        </w:rPr>
+        <w:t>1420</w:t>
+      </w:r>
+    </w:p>
+    <w:p>
+      <w:pPr>
+        <w:ind w:left="720"/>
+        <w:rPr>
+          <w:rFonts w:ascii="Consolas" w:hAnsi="Consolas" w:cs="Consolas"/>
+          <w:sz w:val="20"/>
+        </w:rPr>
+      </w:pPr>
+      <w:r>
+        <w:rPr>
+          <w:rFonts w:ascii="Consolas" w:hAnsi="Consolas" w:cs="Consolas"/>
+          <w:sz w:val="20"/>
+        </w:rPr>
+        <w:t xml:space="preserve"> </w:t>
+      </w:r>
+    </w:p>
+    <w:p/>
+    <w:p>
+      <w:r>
+        <w:t xml:space="preserve">In the above file, </w:t>
+      </w:r>
+      <w:r>
+        <w:t>[raw_data] refers to data that will be included in the attributes of the raw_data group within the created hdf5 file. [Electrode_44_master] in this case refers to a single file within the directory by the same name, and data assignments following that heading will be added to that dataset’s individual attributes.</w:t>
+      </w:r>
+      <w:bookmarkStart w:id="0" w:name="_GoBack"/>
+      <w:bookmarkEnd w:id="0"/>
+    </w:p>
+    <w:p>
+      <w:pPr>
+        <w:rPr>
+          <w:b/>
+        </w:rPr>
+      </w:pPr>
+      <w:r>
+        <w:rPr>
+          <w:b/>
+        </w:rPr>
         <w:t>Data Visualization</w:t>
       </w:r>
     </w:p>
@@ -115,7 +356,6 @@
     <w:p>
       <w:pPr>
         <w:rPr>
-          <w:rFonts w:hint="eastAsia"/>
           <w:lang w:eastAsia="zh-CN"/>
         </w:rPr>
       </w:pPr>
@@ -1016,10 +1256,7 @@
         <w:t>close()</w:t>
       </w:r>
     </w:p>
-    <w:p>
-      <w:bookmarkStart w:id="0" w:name="_GoBack"/>
-      <w:bookmarkEnd w:id="0"/>
-    </w:p>
+    <w:p/>
     <w:p>
       <w:pPr>
         <w:rPr>
@@ -1073,6 +1310,53 @@
     </w:p>
     <w:p/>
     <w:p>
+      <w:pPr>
+        <w:rPr>
+          <w:b/>
+        </w:rPr>
+      </w:pPr>
+      <w:r>
+        <w:rPr>
+          <w:b/>
+        </w:rPr>
+        <w:t>analyze8x8</w:t>
+      </w:r>
+      <w:r>
+        <w:rPr>
+          <w:b/>
+        </w:rPr>
+        <w:t>Group</w:t>
+      </w:r>
+      <w:r>
+        <w:rPr>
+          <w:b/>
+        </w:rPr>
+        <w:t>(data, time=1, samprate=2)</w:t>
+      </w:r>
+    </w:p>
+    <w:p>
+      <w:r>
+        <w:lastRenderedPageBreak/>
+        <w:t xml:space="preserve">Function which produces a visualization of 8x8 electrode data with a main view (graph of each electrode's data, arranged together according to the electrode positions) and zoom in view (graph of single electrode data). </w:t>
+      </w:r>
+    </w:p>
+    <w:p>
+      <w:r>
+        <w:t>Data = 2D Array of y values to be plotted</w:t>
+      </w:r>
+    </w:p>
+    <w:p>
+      <w:r>
+        <w:t>Time (in seconds) = the amount of time the graph should span in each window should be passed in as an integer.</w:t>
+      </w:r>
+    </w:p>
+    <w:p>
+      <w:r>
+        <w:t>Samprate = sampling rate, i.e how many data samples per second should be passed in as an integer</w:t>
+      </w:r>
+    </w:p>
+    <w:p/>
+    <w:p>
       <w:r>
         <w:rPr>
           <w:b/>
@@ -1096,7 +1380,6 @@
         </w:rPr>
       </w:pPr>
       <w:r>
-        <w:lastRenderedPageBreak/>
         <w:t xml:space="preserve">Function which produces visualization of single electrode data. </w:t>
       </w:r>
     </w:p>
@@ -1131,7 +1414,7 @@
 </file>
 
 <file path=word/endnotes.xml><?xml version="1.0" encoding="utf-8"?>
-<w:endnotes xmlns:ve="http://schemas.openxmlformats.org/markup-compatibility/2006" xmlns:o="urn:schemas-microsoft-com:office:office" xmlns:r="http://schemas.openxmlformats.org/officeDocument/2006/relationships" xmlns:m="http://schemas.openxmlformats.org/officeDocument/2006/math" xmlns:v="urn:schemas-microsoft-com:vml" xmlns:wp="http://schemas.openxmlformats.org/drawingml/2006/wordprocessingDrawing" xmlns:w10="urn:schemas-microsoft-com:office:word" xmlns:w="http://schemas.openxmlformats.org/wordprocessingml/2006/main" xmlns:wne="http://schemas.microsoft.com/office/word/2006/wordml">
+<w:endnotes xmlns:wpc="http://schemas.microsoft.com/office/word/2010/wordprocessingCanvas" xmlns:mc="http://schemas.openxmlformats.org/markup-compatibility/2006" xmlns:o="urn:schemas-microsoft-com:office:office" xmlns:r="http://schemas.openxmlformats.org/officeDocument/2006/relationships" xmlns:m="http://schemas.openxmlformats.org/officeDocument/2006/math" xmlns:v="urn:schemas-microsoft-com:vml" xmlns:wp14="http://schemas.microsoft.com/office/word/2010/wordprocessingDrawing" xmlns:wp="http://schemas.openxmlformats.org/drawingml/2006/wordprocessingDrawing" xmlns:w10="urn:schemas-microsoft-com:office:word" xmlns:w="http://schemas.openxmlformats.org/wordprocessingml/2006/main" xmlns:w14="http://schemas.microsoft.com/office/word/2010/wordml" xmlns:w15="http://schemas.microsoft.com/office/word/2012/wordml" xmlns:wpg="http://schemas.microsoft.com/office/word/2010/wordprocessingGroup" xmlns:wpi="http://schemas.microsoft.com/office/word/2010/wordprocessingInk" xmlns:wne="http://schemas.microsoft.com/office/word/2006/wordml" xmlns:wps="http://schemas.microsoft.com/office/word/2010/wordprocessingShape" mc:Ignorable="w14 w15 wp14">
   <w:endnote w:type="separator" w:id="-1">
     <w:p>
       <w:pPr>
@@ -1156,7 +1439,7 @@
 </file>
 
 <file path=word/footnotes.xml><?xml version="1.0" encoding="utf-8"?>
-<w:footnotes xmlns:ve="http://schemas.openxmlformats.org/markup-compatibility/2006" xmlns:o="urn:schemas-microsoft-com:office:office" xmlns:r="http://schemas.openxmlformats.org/officeDocument/2006/relationships" xmlns:m="http://schemas.openxmlformats.org/officeDocument/2006/math" xmlns:v="urn:schemas-microsoft-com:vml" xmlns:wp="http://schemas.openxmlformats.org/drawingml/2006/wordprocessingDrawing" xmlns:w10="urn:schemas-microsoft-com:office:word" xmlns:w="http://schemas.openxmlformats.org/wordprocessingml/2006/main" xmlns:wne="http://schemas.microsoft.com/office/word/2006/wordml">
+<w:footnotes xmlns:wpc="http://schemas.microsoft.com/office/word/2010/wordprocessingCanvas" xmlns:mc="http://schemas.openxmlformats.org/markup-compatibility/2006" xmlns:o="urn:schemas-microsoft-com:office:office" xmlns:r="http://schemas.openxmlformats.org/officeDocument/2006/relationships" xmlns:m="http://schemas.openxmlformats.org/officeDocument/2006/math" xmlns:v="urn:schemas-microsoft-com:vml" xmlns:wp14="http://schemas.microsoft.com/office/word/2010/wordprocessingDrawing" xmlns:wp="http://schemas.openxmlformats.org/drawingml/2006/wordprocessingDrawing" xmlns:w10="urn:schemas-microsoft-com:office:word" xmlns:w="http://schemas.openxmlformats.org/wordprocessingml/2006/main" xmlns:w14="http://schemas.microsoft.com/office/word/2010/wordml" xmlns:w15="http://schemas.microsoft.com/office/word/2012/wordml" xmlns:wpg="http://schemas.microsoft.com/office/word/2010/wordprocessingGroup" xmlns:wpi="http://schemas.microsoft.com/office/word/2010/wordprocessingInk" xmlns:wne="http://schemas.microsoft.com/office/word/2006/wordml" xmlns:wps="http://schemas.microsoft.com/office/word/2010/wordprocessingShape" mc:Ignorable="w14 w15 wp14">
   <w:footnote w:type="separator" w:id="-1">
     <w:p>
       <w:pPr>
@@ -1181,7 +1464,7 @@
 </file>
 
 <file path=word/styles.xml><?xml version="1.0" encoding="utf-8"?>
-<w:styles xmlns:r="http://schemas.openxmlformats.org/officeDocument/2006/relationships" xmlns:w="http://schemas.openxmlformats.org/wordprocessingml/2006/main">
+<w:styles xmlns:mc="http://schemas.openxmlformats.org/markup-compatibility/2006" xmlns:r="http://schemas.openxmlformats.org/officeDocument/2006/relationships" xmlns:w="http://schemas.openxmlformats.org/wordprocessingml/2006/main" xmlns:w14="http://schemas.microsoft.com/office/word/2010/wordml" xmlns:w15="http://schemas.microsoft.com/office/word/2012/wordml" mc:Ignorable="w14 w15">
   <w:docDefaults>
     <w:rPrDefault>
       <w:rPr>
@@ -1197,162 +1480,395 @@
       </w:pPr>
     </w:pPrDefault>
   </w:docDefaults>
-  <w:latentStyles w:defLockedState="0" w:defUIPriority="99" w:defSemiHidden="1" w:defUnhideWhenUsed="1" w:defQFormat="0" w:count="267">
-    <w:lsdException w:name="Normal" w:semiHidden="0" w:uiPriority="0" w:unhideWhenUsed="0" w:qFormat="1"/>
-    <w:lsdException w:name="heading 1" w:semiHidden="0" w:uiPriority="9" w:unhideWhenUsed="0" w:qFormat="1"/>
-    <w:lsdException w:name="heading 2" w:uiPriority="9" w:qFormat="1"/>
-    <w:lsdException w:name="heading 3" w:uiPriority="9" w:qFormat="1"/>
-    <w:lsdException w:name="heading 4" w:uiPriority="9" w:qFormat="1"/>
-    <w:lsdException w:name="heading 5" w:uiPriority="9" w:qFormat="1"/>
-    <w:lsdException w:name="heading 6" w:uiPriority="9" w:qFormat="1"/>
-    <w:lsdException w:name="heading 7" w:uiPriority="9" w:qFormat="1"/>
-    <w:lsdException w:name="heading 8" w:uiPriority="9" w:qFormat="1"/>
-    <w:lsdException w:name="heading 9" w:uiPriority="9" w:qFormat="1"/>
-    <w:lsdException w:name="toc 1" w:uiPriority="39"/>
-    <w:lsdException w:name="toc 2" w:uiPriority="39"/>
-    <w:lsdException w:name="toc 3" w:uiPriority="39"/>
-    <w:lsdException w:name="toc 4" w:uiPriority="39"/>
-    <w:lsdException w:name="toc 5" w:uiPriority="39"/>
-    <w:lsdException w:name="toc 6" w:uiPriority="39"/>
-    <w:lsdException w:name="toc 7" w:uiPriority="39"/>
-    <w:lsdException w:name="toc 8" w:uiPriority="39"/>
-    <w:lsdException w:name="toc 9" w:uiPriority="39"/>
-    <w:lsdException w:name="caption" w:uiPriority="35" w:qFormat="1"/>
-    <w:lsdException w:name="Title" w:semiHidden="0" w:uiPriority="10" w:unhideWhenUsed="0" w:qFormat="1"/>
-    <w:lsdException w:name="Default Paragraph Font" w:uiPriority="1"/>
-    <w:lsdException w:name="Subtitle" w:semiHidden="0" w:uiPriority="11" w:unhideWhenUsed="0" w:qFormat="1"/>
-    <w:lsdException w:name="Strong" w:semiHidden="0" w:uiPriority="22" w:unhideWhenUsed="0" w:qFormat="1"/>
-    <w:lsdException w:name="Emphasis" w:semiHidden="0" w:uiPriority="20" w:unhideWhenUsed="0" w:qFormat="1"/>
-    <w:lsdException w:name="Table Grid" w:semiHidden="0" w:uiPriority="39" w:unhideWhenUsed="0"/>
-    <w:lsdException w:name="Placeholder Text" w:unhideWhenUsed="0"/>
-    <w:lsdException w:name="No Spacing" w:semiHidden="0" w:uiPriority="1" w:unhideWhenUsed="0" w:qFormat="1"/>
-    <w:lsdException w:name="Light Shading" w:semiHidden="0" w:uiPriority="60" w:unhideWhenUsed="0"/>
-    <w:lsdException w:name="Light List" w:semiHidden="0" w:uiPriority="61" w:unhideWhenUsed="0"/>
-    <w:lsdException w:name="Light Grid" w:semiHidden="0" w:uiPriority="62" w:unhideWhenUsed="0"/>
-    <w:lsdException w:name="Medium Shading 1" w:semiHidden="0" w:uiPriority="63" w:unhideWhenUsed="0"/>
-    <w:lsdException w:name="Medium Shading 2" w:semiHidden="0" w:uiPriority="64" w:unhideWhenUsed="0"/>
-    <w:lsdException w:name="Medium List 1" w:semiHidden="0" w:uiPriority="65" w:unhideWhenUsed="0"/>
-    <w:lsdException w:name="Medium List 2" w:semiHidden="0" w:uiPriority="66" w:unhideWhenUsed="0"/>
-    <w:lsdException w:name="Medium Grid 1" w:semiHidden="0" w:uiPriority="67" w:unhideWhenUsed="0"/>
-    <w:lsdException w:name="Medium Grid 2" w:semiHidden="0" w:uiPriority="68" w:unhideWhenUsed="0"/>
-    <w:lsdException w:name="Medium Grid 3" w:semiHidden="0" w:uiPriority="69" w:unhideWhenUsed="0"/>
-    <w:lsdException w:name="Dark List" w:semiHidden="0" w:uiPriority="70" w:unhideWhenUsed="0"/>
-    <w:lsdException w:name="Colorful Shading" w:semiHidden="0" w:uiPriority="71" w:unhideWhenUsed="0"/>
-    <w:lsdException w:name="Colorful List" w:semiHidden="0" w:uiPriority="72" w:unhideWhenUsed="0"/>
-    <w:lsdException w:name="Colorful Grid" w:semiHidden="0" w:uiPriority="73" w:unhideWhenUsed="0"/>
-    <w:lsdException w:name="Light Shading Accent 1" w:semiHidden="0" w:uiPriority="60" w:unhideWhenUsed="0"/>
-    <w:lsdException w:name="Light List Accent 1" w:semiHidden="0" w:uiPriority="61" w:unhideWhenUsed="0"/>
-    <w:lsdException w:name="Light Grid Accent 1" w:semiHidden="0" w:uiPriority="62" w:unhideWhenUsed="0"/>
-    <w:lsdException w:name="Medium Shading 1 Accent 1" w:semiHidden="0" w:uiPriority="63" w:unhideWhenUsed="0"/>
-    <w:lsdException w:name="Medium Shading 2 Accent 1" w:semiHidden="0" w:uiPriority="64" w:unhideWhenUsed="0"/>
-    <w:lsdException w:name="Medium List 1 Accent 1" w:semiHidden="0" w:uiPriority="65" w:unhideWhenUsed="0"/>
-    <w:lsdException w:name="Revision" w:unhideWhenUsed="0"/>
-    <w:lsdException w:name="List Paragraph" w:semiHidden="0" w:uiPriority="34" w:unhideWhenUsed="0" w:qFormat="1"/>
-    <w:lsdException w:name="Quote" w:semiHidden="0" w:uiPriority="29" w:unhideWhenUsed="0" w:qFormat="1"/>
-    <w:lsdException w:name="Intense Quote" w:semiHidden="0" w:uiPriority="30" w:unhideWhenUsed="0" w:qFormat="1"/>
-    <w:lsdException w:name="Medium List 2 Accent 1" w:semiHidden="0" w:uiPriority="66" w:unhideWhenUsed="0"/>
-    <w:lsdException w:name="Medium Grid 1 Accent 1" w:semiHidden="0" w:uiPriority="67" w:unhideWhenUsed="0"/>
-    <w:lsdException w:name="Medium Grid 2 Accent 1" w:semiHidden="0" w:uiPriority="68" w:unhideWhenUsed="0"/>
-    <w:lsdException w:name="Medium Grid 3 Accent 1" w:semiHidden="0" w:uiPriority="69" w:unhideWhenUsed="0"/>
-    <w:lsdException w:name="Dark List Accent 1" w:semiHidden="0" w:uiPriority="70" w:unhideWhenUsed="0"/>
-    <w:lsdException w:name="Colorful Shading Accent 1" w:semiHidden="0" w:uiPriority="71" w:unhideWhenUsed="0"/>
-    <w:lsdException w:name="Colorful List Accent 1" w:semiHidden="0" w:uiPriority="72" w:unhideWhenUsed="0"/>
-    <w:lsdException w:name="Colorful Grid Accent 1" w:semiHidden="0" w:uiPriority="73" w:unhideWhenUsed="0"/>
-    <w:lsdException w:name="Light Shading Accent 2" w:semiHidden="0" w:uiPriority="60" w:unhideWhenUsed="0"/>
-    <w:lsdException w:name="Light List Accent 2" w:semiHidden="0" w:uiPriority="61" w:unhideWhenUsed="0"/>
-    <w:lsdException w:name="Light Grid Accent 2" w:semiHidden="0" w:uiPriority="62" w:unhideWhenUsed="0"/>
-    <w:lsdException w:name="Medium Shading 1 Accent 2" w:semiHidden="0" w:uiPriority="63" w:unhideWhenUsed="0"/>
-    <w:lsdException w:name="Medium Shading 2 Accent 2" w:semiHidden="0" w:uiPriority="64" w:unhideWhenUsed="0"/>
-    <w:lsdException w:name="Medium List 1 Accent 2" w:semiHidden="0" w:uiPriority="65" w:unhideWhenUsed="0"/>
-    <w:lsdException w:name="Medium List 2 Accent 2" w:semiHidden="0" w:uiPriority="66" w:unhideWhenUsed="0"/>
-    <w:lsdException w:name="Medium Grid 1 Accent 2" w:semiHidden="0" w:uiPriority="67" w:unhideWhenUsed="0"/>
-    <w:lsdException w:name="Medium Grid 2 Accent 2" w:semiHidden="0" w:uiPriority="68" w:unhideWhenUsed="0"/>
-    <w:lsdException w:name="Medium Grid 3 Accent 2" w:semiHidden="0" w:uiPriority="69" w:unhideWhenUsed="0"/>
-    <w:lsdException w:name="Dark List Accent 2" w:semiHidden="0" w:uiPriority="70" w:unhideWhenUsed="0"/>
-    <w:lsdException w:name="Colorful Shading Accent 2" w:semiHidden="0" w:uiPriority="71" w:unhideWhenUsed="0"/>
-    <w:lsdException w:name="Colorful List Accent 2" w:semiHidden="0" w:uiPriority="72" w:unhideWhenUsed="0"/>
-    <w:lsdException w:name="Colorful Grid Accent 2" w:semiHidden="0" w:uiPriority="73" w:unhideWhenUsed="0"/>
-    <w:lsdException w:name="Light Shading Accent 3" w:semiHidden="0" w:uiPriority="60" w:unhideWhenUsed="0"/>
-    <w:lsdException w:name="Light List Accent 3" w:semiHidden="0" w:uiPriority="61" w:unhideWhenUsed="0"/>
-    <w:lsdException w:name="Light Grid Accent 3" w:semiHidden="0" w:uiPriority="62" w:unhideWhenUsed="0"/>
-    <w:lsdException w:name="Medium Shading 1 Accent 3" w:semiHidden="0" w:uiPriority="63" w:unhideWhenUsed="0"/>
-    <w:lsdException w:name="Medium Shading 2 Accent 3" w:semiHidden="0" w:uiPriority="64" w:unhideWhenUsed="0"/>
-    <w:lsdException w:name="Medium List 1 Accent 3" w:semiHidden="0" w:uiPriority="65" w:unhideWhenUsed="0"/>
-    <w:lsdException w:name="Medium List 2 Accent 3" w:semiHidden="0" w:uiPriority="66" w:unhideWhenUsed="0"/>
-    <w:lsdException w:name="Medium Grid 1 Accent 3" w:semiHidden="0" w:uiPriority="67" w:unhideWhenUsed="0"/>
-    <w:lsdException w:name="Medium Grid 2 Accent 3" w:semiHidden="0" w:uiPriority="68" w:unhideWhenUsed="0"/>
-    <w:lsdException w:name="Medium Grid 3 Accent 3" w:semiHidden="0" w:uiPriority="69" w:unhideWhenUsed="0"/>
-    <w:lsdException w:name="Dark List Accent 3" w:semiHidden="0" w:uiPriority="70" w:unhideWhenUsed="0"/>
-    <w:lsdException w:name="Colorful Shading Accent 3" w:semiHidden="0" w:uiPriority="71" w:unhideWhenUsed="0"/>
-    <w:lsdException w:name="Colorful List Accent 3" w:semiHidden="0" w:uiPriority="72" w:unhideWhenUsed="0"/>
-    <w:lsdException w:name="Colorful Grid Accent 3" w:semiHidden="0" w:uiPriority="73" w:unhideWhenUsed="0"/>
-    <w:lsdException w:name="Light Shading Accent 4" w:semiHidden="0" w:uiPriority="60" w:unhideWhenUsed="0"/>
-    <w:lsdException w:name="Light List Accent 4" w:semiHidden="0" w:uiPriority="61" w:unhideWhenUsed="0"/>
-    <w:lsdException w:name="Light Grid Accent 4" w:semiHidden="0" w:uiPriority="62" w:unhideWhenUsed="0"/>
-    <w:lsdException w:name="Medium Shading 1 Accent 4" w:semiHidden="0" w:uiPriority="63" w:unhideWhenUsed="0"/>
-    <w:lsdException w:name="Medium Shading 2 Accent 4" w:semiHidden="0" w:uiPriority="64" w:unhideWhenUsed="0"/>
-    <w:lsdException w:name="Medium List 1 Accent 4" w:semiHidden="0" w:uiPriority="65" w:unhideWhenUsed="0"/>
-    <w:lsdException w:name="Medium List 2 Accent 4" w:semiHidden="0" w:uiPriority="66" w:unhideWhenUsed="0"/>
-    <w:lsdException w:name="Medium Grid 1 Accent 4" w:semiHidden="0" w:uiPriority="67" w:unhideWhenUsed="0"/>
-    <w:lsdException w:name="Medium Grid 2 Accent 4" w:semiHidden="0" w:uiPriority="68" w:unhideWhenUsed="0"/>
-    <w:lsdException w:name="Medium Grid 3 Accent 4" w:semiHidden="0" w:uiPriority="69" w:unhideWhenUsed="0"/>
-    <w:lsdException w:name="Dark List Accent 4" w:semiHidden="0" w:uiPriority="70" w:unhideWhenUsed="0"/>
-    <w:lsdException w:name="Colorful Shading Accent 4" w:semiHidden="0" w:uiPriority="71" w:unhideWhenUsed="0"/>
-    <w:lsdException w:name="Colorful List Accent 4" w:semiHidden="0" w:uiPriority="72" w:unhideWhenUsed="0"/>
-    <w:lsdException w:name="Colorful Grid Accent 4" w:semiHidden="0" w:uiPriority="73" w:unhideWhenUsed="0"/>
-    <w:lsdException w:name="Light Shading Accent 5" w:semiHidden="0" w:uiPriority="60" w:unhideWhenUsed="0"/>
-    <w:lsdException w:name="Light List Accent 5" w:semiHidden="0" w:uiPriority="61" w:unhideWhenUsed="0"/>
-    <w:lsdException w:name="Light Grid Accent 5" w:semiHidden="0" w:uiPriority="62" w:unhideWhenUsed="0"/>
-    <w:lsdException w:name="Medium Shading 1 Accent 5" w:semiHidden="0" w:uiPriority="63" w:unhideWhenUsed="0"/>
-    <w:lsdException w:name="Medium Shading 2 Accent 5" w:semiHidden="0" w:uiPriority="64" w:unhideWhenUsed="0"/>
-    <w:lsdException w:name="Medium List 1 Accent 5" w:semiHidden="0" w:uiPriority="65" w:unhideWhenUsed="0"/>
-    <w:lsdException w:name="Medium List 2 Accent 5" w:semiHidden="0" w:uiPriority="66" w:unhideWhenUsed="0"/>
-    <w:lsdException w:name="Medium Grid 1 Accent 5" w:semiHidden="0" w:uiPriority="67" w:unhideWhenUsed="0"/>
-    <w:lsdException w:name="Medium Grid 2 Accent 5" w:semiHidden="0" w:uiPriority="68" w:unhideWhenUsed="0"/>
-    <w:lsdException w:name="Medium Grid 3 Accent 5" w:semiHidden="0" w:uiPriority="69" w:unhideWhenUsed="0"/>
-    <w:lsdException w:name="Dark List Accent 5" w:semiHidden="0" w:uiPriority="70" w:unhideWhenUsed="0"/>
-    <w:lsdException w:name="Colorful Shading Accent 5" w:semiHidden="0" w:uiPriority="71" w:unhideWhenUsed="0"/>
-    <w:lsdException w:name="Colorful List Accent 5" w:semiHidden="0" w:uiPriority="72" w:unhideWhenUsed="0"/>
-    <w:lsdException w:name="Colorful Grid Accent 5" w:semiHidden="0" w:uiPriority="73" w:unhideWhenUsed="0"/>
-    <w:lsdException w:name="Light Shading Accent 6" w:semiHidden="0" w:uiPriority="60" w:unhideWhenUsed="0"/>
-    <w:lsdException w:name="Light List Accent 6" w:semiHidden="0" w:uiPriority="61" w:unhideWhenUsed="0"/>
-    <w:lsdException w:name="Light Grid Accent 6" w:semiHidden="0" w:uiPriority="62" w:unhideWhenUsed="0"/>
-    <w:lsdException w:name="Medium Shading 1 Accent 6" w:semiHidden="0" w:uiPriority="63" w:unhideWhenUsed="0"/>
-    <w:lsdException w:name="Medium Shading 2 Accent 6" w:semiHidden="0" w:uiPriority="64" w:unhideWhenUsed="0"/>
-    <w:lsdException w:name="Medium List 1 Accent 6" w:semiHidden="0" w:uiPriority="65" w:unhideWhenUsed="0"/>
-    <w:lsdException w:name="Medium List 2 Accent 6" w:semiHidden="0" w:uiPriority="66" w:unhideWhenUsed="0"/>
-    <w:lsdException w:name="Medium Grid 1 Accent 6" w:semiHidden="0" w:uiPriority="67" w:unhideWhenUsed="0"/>
-    <w:lsdException w:name="Medium Grid 2 Accent 6" w:semiHidden="0" w:uiPriority="68" w:unhideWhenUsed="0"/>
-    <w:lsdException w:name="Medium Grid 3 Accent 6" w:semiHidden="0" w:uiPriority="69" w:unhideWhenUsed="0"/>
-    <w:lsdException w:name="Dark List Accent 6" w:semiHidden="0" w:uiPriority="70" w:unhideWhenUsed="0"/>
-    <w:lsdException w:name="Colorful Shading Accent 6" w:semiHidden="0" w:uiPriority="71" w:unhideWhenUsed="0"/>
-    <w:lsdException w:name="Colorful List Accent 6" w:semiHidden="0" w:uiPriority="72" w:unhideWhenUsed="0"/>
-    <w:lsdException w:name="Colorful Grid Accent 6" w:semiHidden="0" w:uiPriority="73" w:unhideWhenUsed="0"/>
-    <w:lsdException w:name="Subtle Emphasis" w:semiHidden="0" w:uiPriority="19" w:unhideWhenUsed="0" w:qFormat="1"/>
-    <w:lsdException w:name="Intense Emphasis" w:semiHidden="0" w:uiPriority="21" w:unhideWhenUsed="0" w:qFormat="1"/>
-    <w:lsdException w:name="Subtle Reference" w:semiHidden="0" w:uiPriority="31" w:unhideWhenUsed="0" w:qFormat="1"/>
-    <w:lsdException w:name="Intense Reference" w:semiHidden="0" w:uiPriority="32" w:unhideWhenUsed="0" w:qFormat="1"/>
-    <w:lsdException w:name="Book Title" w:semiHidden="0" w:uiPriority="33" w:unhideWhenUsed="0" w:qFormat="1"/>
-    <w:lsdException w:name="Bibliography" w:uiPriority="37"/>
-    <w:lsdException w:name="TOC Heading" w:uiPriority="39" w:qFormat="1"/>
+  <w:latentStyles w:defLockedState="0" w:defUIPriority="99" w:defSemiHidden="0" w:defUnhideWhenUsed="0" w:defQFormat="0" w:count="371">
+    <w:lsdException w:name="Normal" w:uiPriority="0" w:qFormat="1"/>
+    <w:lsdException w:name="heading 1" w:uiPriority="9" w:qFormat="1"/>
+    <w:lsdException w:name="heading 2" w:semiHidden="1" w:uiPriority="9" w:unhideWhenUsed="1" w:qFormat="1"/>
+    <w:lsdException w:name="heading 3" w:semiHidden="1" w:uiPriority="9" w:unhideWhenUsed="1" w:qFormat="1"/>
+    <w:lsdException w:name="heading 4" w:semiHidden="1" w:uiPriority="9" w:unhideWhenUsed="1" w:qFormat="1"/>
+    <w:lsdException w:name="heading 5" w:semiHidden="1" w:uiPriority="9" w:unhideWhenUsed="1" w:qFormat="1"/>
+    <w:lsdException w:name="heading 6" w:semiHidden="1" w:uiPriority="9" w:unhideWhenUsed="1" w:qFormat="1"/>
+    <w:lsdException w:name="heading 7" w:semiHidden="1" w:uiPriority="9" w:unhideWhenUsed="1" w:qFormat="1"/>
+    <w:lsdException w:name="heading 8" w:semiHidden="1" w:uiPriority="9" w:unhideWhenUsed="1" w:qFormat="1"/>
+    <w:lsdException w:name="heading 9" w:semiHidden="1" w:uiPriority="9" w:unhideWhenUsed="1" w:qFormat="1"/>
+    <w:lsdException w:name="index 1" w:semiHidden="1" w:unhideWhenUsed="1"/>
+    <w:lsdException w:name="index 2" w:semiHidden="1" w:unhideWhenUsed="1"/>
+    <w:lsdException w:name="index 3" w:semiHidden="1" w:unhideWhenUsed="1"/>
+    <w:lsdException w:name="index 4" w:semiHidden="1" w:unhideWhenUsed="1"/>
+    <w:lsdException w:name="index 5" w:semiHidden="1" w:unhideWhenUsed="1"/>
+    <w:lsdException w:name="index 6" w:semiHidden="1" w:unhideWhenUsed="1"/>
+    <w:lsdException w:name="index 7" w:semiHidden="1" w:unhideWhenUsed="1"/>
+    <w:lsdException w:name="index 8" w:semiHidden="1" w:unhideWhenUsed="1"/>
+    <w:lsdException w:name="index 9" w:semiHidden="1" w:unhideWhenUsed="1"/>
+    <w:lsdException w:name="toc 1" w:semiHidden="1" w:uiPriority="39" w:unhideWhenUsed="1"/>
+    <w:lsdException w:name="toc 2" w:semiHidden="1" w:uiPriority="39" w:unhideWhenUsed="1"/>
+    <w:lsdException w:name="toc 3" w:semiHidden="1" w:uiPriority="39" w:unhideWhenUsed="1"/>
+    <w:lsdException w:name="toc 4" w:semiHidden="1" w:uiPriority="39" w:unhideWhenUsed="1"/>
+    <w:lsdException w:name="toc 5" w:semiHidden="1" w:uiPriority="39" w:unhideWhenUsed="1"/>
+    <w:lsdException w:name="toc 6" w:semiHidden="1" w:uiPriority="39" w:unhideWhenUsed="1"/>
+    <w:lsdException w:name="toc 7" w:semiHidden="1" w:uiPriority="39" w:unhideWhenUsed="1"/>
+    <w:lsdException w:name="toc 8" w:semiHidden="1" w:uiPriority="39" w:unhideWhenUsed="1"/>
+    <w:lsdException w:name="toc 9" w:semiHidden="1" w:uiPriority="39" w:unhideWhenUsed="1"/>
+    <w:lsdException w:name="Normal Indent" w:semiHidden="1" w:unhideWhenUsed="1"/>
+    <w:lsdException w:name="footnote text" w:semiHidden="1" w:unhideWhenUsed="1"/>
+    <w:lsdException w:name="annotation text" w:semiHidden="1" w:unhideWhenUsed="1"/>
+    <w:lsdException w:name="header" w:semiHidden="1" w:unhideWhenUsed="1"/>
+    <w:lsdException w:name="footer" w:semiHidden="1" w:unhideWhenUsed="1"/>
+    <w:lsdException w:name="index heading" w:semiHidden="1" w:unhideWhenUsed="1"/>
+    <w:lsdException w:name="caption" w:semiHidden="1" w:uiPriority="35" w:unhideWhenUsed="1" w:qFormat="1"/>
+    <w:lsdException w:name="table of figures" w:semiHidden="1" w:unhideWhenUsed="1"/>
+    <w:lsdException w:name="envelope address" w:semiHidden="1" w:unhideWhenUsed="1"/>
+    <w:lsdException w:name="envelope return" w:semiHidden="1" w:unhideWhenUsed="1"/>
+    <w:lsdException w:name="footnote reference" w:semiHidden="1" w:unhideWhenUsed="1"/>
+    <w:lsdException w:name="annotation reference" w:semiHidden="1" w:unhideWhenUsed="1"/>
+    <w:lsdException w:name="line number" w:semiHidden="1" w:unhideWhenUsed="1"/>
+    <w:lsdException w:name="page number" w:semiHidden="1" w:unhideWhenUsed="1"/>
+    <w:lsdException w:name="endnote reference" w:semiHidden="1" w:unhideWhenUsed="1"/>
+    <w:lsdException w:name="endnote text" w:semiHidden="1" w:unhideWhenUsed="1"/>
+    <w:lsdException w:name="table of authorities" w:semiHidden="1" w:unhideWhenUsed="1"/>
+    <w:lsdException w:name="macro" w:semiHidden="1" w:unhideWhenUsed="1"/>
+    <w:lsdException w:name="toa heading" w:semiHidden="1" w:unhideWhenUsed="1"/>
+    <w:lsdException w:name="List" w:semiHidden="1" w:unhideWhenUsed="1"/>
+    <w:lsdException w:name="List Bullet" w:semiHidden="1" w:unhideWhenUsed="1"/>
+    <w:lsdException w:name="List Number" w:semiHidden="1" w:unhideWhenUsed="1"/>
+    <w:lsdException w:name="List 2" w:semiHidden="1" w:unhideWhenUsed="1"/>
+    <w:lsdException w:name="List 3" w:semiHidden="1" w:unhideWhenUsed="1"/>
+    <w:lsdException w:name="List 4" w:semiHidden="1" w:unhideWhenUsed="1"/>
+    <w:lsdException w:name="List 5" w:semiHidden="1" w:unhideWhenUsed="1"/>
+    <w:lsdException w:name="List Bullet 2" w:semiHidden="1" w:unhideWhenUsed="1"/>
+    <w:lsdException w:name="List Bullet 3" w:semiHidden="1" w:unhideWhenUsed="1"/>
+    <w:lsdException w:name="List Bullet 4" w:semiHidden="1" w:unhideWhenUsed="1"/>
+    <w:lsdException w:name="List Bullet 5" w:semiHidden="1" w:unhideWhenUsed="1"/>
+    <w:lsdException w:name="List Number 2" w:semiHidden="1" w:unhideWhenUsed="1"/>
+    <w:lsdException w:name="List Number 3" w:semiHidden="1" w:unhideWhenUsed="1"/>
+    <w:lsdException w:name="List Number 4" w:semiHidden="1" w:unhideWhenUsed="1"/>
+    <w:lsdException w:name="List Number 5" w:semiHidden="1" w:unhideWhenUsed="1"/>
+    <w:lsdException w:name="Title" w:uiPriority="10" w:qFormat="1"/>
+    <w:lsdException w:name="Closing" w:semiHidden="1" w:unhideWhenUsed="1"/>
+    <w:lsdException w:name="Signature" w:semiHidden="1" w:unhideWhenUsed="1"/>
+    <w:lsdException w:name="Default Paragraph Font" w:semiHidden="1" w:uiPriority="1" w:unhideWhenUsed="1"/>
+    <w:lsdException w:name="Body Text" w:semiHidden="1" w:unhideWhenUsed="1"/>
+    <w:lsdException w:name="Body Text Indent" w:semiHidden="1" w:unhideWhenUsed="1"/>
+    <w:lsdException w:name="List Continue" w:semiHidden="1" w:unhideWhenUsed="1"/>
+    <w:lsdException w:name="List Continue 2" w:semiHidden="1" w:unhideWhenUsed="1"/>
+    <w:lsdException w:name="List Continue 3" w:semiHidden="1" w:unhideWhenUsed="1"/>
+    <w:lsdException w:name="List Continue 4" w:semiHidden="1" w:unhideWhenUsed="1"/>
+    <w:lsdException w:name="List Continue 5" w:semiHidden="1" w:unhideWhenUsed="1"/>
+    <w:lsdException w:name="Message Header" w:semiHidden="1" w:unhideWhenUsed="1"/>
+    <w:lsdException w:name="Subtitle" w:uiPriority="11" w:qFormat="1"/>
+    <w:lsdException w:name="Salutation" w:semiHidden="1" w:unhideWhenUsed="1"/>
+    <w:lsdException w:name="Date" w:semiHidden="1" w:unhideWhenUsed="1"/>
+    <w:lsdException w:name="Body Text First Indent" w:semiHidden="1" w:unhideWhenUsed="1"/>
+    <w:lsdException w:name="Body Text First Indent 2" w:semiHidden="1" w:unhideWhenUsed="1"/>
+    <w:lsdException w:name="Note Heading" w:semiHidden="1" w:unhideWhenUsed="1"/>
+    <w:lsdException w:name="Body Text 2" w:semiHidden="1" w:unhideWhenUsed="1"/>
+    <w:lsdException w:name="Body Text 3" w:semiHidden="1" w:unhideWhenUsed="1"/>
+    <w:lsdException w:name="Body Text Indent 2" w:semiHidden="1" w:unhideWhenUsed="1"/>
+    <w:lsdException w:name="Body Text Indent 3" w:semiHidden="1" w:unhideWhenUsed="1"/>
+    <w:lsdException w:name="Block Text" w:semiHidden="1" w:unhideWhenUsed="1"/>
+    <w:lsdException w:name="Hyperlink" w:semiHidden="1" w:unhideWhenUsed="1"/>
+    <w:lsdException w:name="FollowedHyperlink" w:semiHidden="1" w:unhideWhenUsed="1"/>
+    <w:lsdException w:name="Strong" w:uiPriority="22" w:qFormat="1"/>
+    <w:lsdException w:name="Emphasis" w:uiPriority="20" w:qFormat="1"/>
+    <w:lsdException w:name="Document Map" w:semiHidden="1" w:unhideWhenUsed="1"/>
+    <w:lsdException w:name="Plain Text" w:semiHidden="1" w:unhideWhenUsed="1"/>
+    <w:lsdException w:name="E-mail Signature" w:semiHidden="1" w:unhideWhenUsed="1"/>
+    <w:lsdException w:name="HTML Top of Form" w:semiHidden="1" w:unhideWhenUsed="1"/>
+    <w:lsdException w:name="HTML Bottom of Form" w:semiHidden="1" w:unhideWhenUsed="1"/>
+    <w:lsdException w:name="Normal (Web)" w:semiHidden="1" w:unhideWhenUsed="1"/>
+    <w:lsdException w:name="HTML Acronym" w:semiHidden="1" w:unhideWhenUsed="1"/>
+    <w:lsdException w:name="HTML Address" w:semiHidden="1" w:unhideWhenUsed="1"/>
+    <w:lsdException w:name="HTML Cite" w:semiHidden="1" w:unhideWhenUsed="1"/>
+    <w:lsdException w:name="HTML Code" w:semiHidden="1" w:unhideWhenUsed="1"/>
+    <w:lsdException w:name="HTML Definition" w:semiHidden="1" w:unhideWhenUsed="1"/>
+    <w:lsdException w:name="HTML Keyboard" w:semiHidden="1" w:unhideWhenUsed="1"/>
+    <w:lsdException w:name="HTML Preformatted" w:semiHidden="1" w:unhideWhenUsed="1"/>
+    <w:lsdException w:name="HTML Sample" w:semiHidden="1" w:unhideWhenUsed="1"/>
+    <w:lsdException w:name="HTML Typewriter" w:semiHidden="1" w:unhideWhenUsed="1"/>
+    <w:lsdException w:name="HTML Variable" w:semiHidden="1" w:unhideWhenUsed="1"/>
+    <w:lsdException w:name="Normal Table" w:semiHidden="1" w:unhideWhenUsed="1"/>
+    <w:lsdException w:name="annotation subject" w:semiHidden="1" w:unhideWhenUsed="1"/>
+    <w:lsdException w:name="No List" w:semiHidden="1" w:unhideWhenUsed="1"/>
+    <w:lsdException w:name="Outline List 1" w:semiHidden="1" w:unhideWhenUsed="1"/>
+    <w:lsdException w:name="Outline List 2" w:semiHidden="1" w:unhideWhenUsed="1"/>
+    <w:lsdException w:name="Outline List 3" w:semiHidden="1" w:unhideWhenUsed="1"/>
+    <w:lsdException w:name="Table Simple 1" w:semiHidden="1" w:unhideWhenUsed="1"/>
+    <w:lsdException w:name="Table Simple 2" w:semiHidden="1" w:unhideWhenUsed="1"/>
+    <w:lsdException w:name="Table Simple 3" w:semiHidden="1" w:unhideWhenUsed="1"/>
+    <w:lsdException w:name="Table Classic 1" w:semiHidden="1" w:unhideWhenUsed="1"/>
+    <w:lsdException w:name="Table Classic 2" w:semiHidden="1" w:unhideWhenUsed="1"/>
+    <w:lsdException w:name="Table Classic 3" w:semiHidden="1" w:unhideWhenUsed="1"/>
+    <w:lsdException w:name="Table Classic 4" w:semiHidden="1" w:unhideWhenUsed="1"/>
+    <w:lsdException w:name="Table Colorful 1" w:semiHidden="1" w:unhideWhenUsed="1"/>
+    <w:lsdException w:name="Table Colorful 2" w:semiHidden="1" w:unhideWhenUsed="1"/>
+    <w:lsdException w:name="Table Colorful 3" w:semiHidden="1" w:unhideWhenUsed="1"/>
+    <w:lsdException w:name="Table Columns 1" w:semiHidden="1" w:unhideWhenUsed="1"/>
+    <w:lsdException w:name="Table Columns 2" w:semiHidden="1" w:unhideWhenUsed="1"/>
+    <w:lsdException w:name="Table Columns 3" w:semiHidden="1" w:unhideWhenUsed="1"/>
+    <w:lsdException w:name="Table Columns 4" w:semiHidden="1" w:unhideWhenUsed="1"/>
+    <w:lsdException w:name="Table Columns 5" w:semiHidden="1" w:unhideWhenUsed="1"/>
+    <w:lsdException w:name="Table Grid 1" w:semiHidden="1" w:unhideWhenUsed="1"/>
+    <w:lsdException w:name="Table Grid 2" w:semiHidden="1" w:unhideWhenUsed="1"/>
+    <w:lsdException w:name="Table Grid 3" w:semiHidden="1" w:unhideWhenUsed="1"/>
+    <w:lsdException w:name="Table Grid 4" w:semiHidden="1" w:unhideWhenUsed="1"/>
+    <w:lsdException w:name="Table Grid 5" w:semiHidden="1" w:unhideWhenUsed="1"/>
+    <w:lsdException w:name="Table Grid 6" w:semiHidden="1" w:unhideWhenUsed="1"/>
+    <w:lsdException w:name="Table Grid 7" w:semiHidden="1" w:unhideWhenUsed="1"/>
+    <w:lsdException w:name="Table Grid 8" w:semiHidden="1" w:unhideWhenUsed="1"/>
+    <w:lsdException w:name="Table List 1" w:semiHidden="1" w:unhideWhenUsed="1"/>
+    <w:lsdException w:name="Table List 2" w:semiHidden="1" w:unhideWhenUsed="1"/>
+    <w:lsdException w:name="Table List 3" w:semiHidden="1" w:unhideWhenUsed="1"/>
+    <w:lsdException w:name="Table List 4" w:semiHidden="1" w:unhideWhenUsed="1"/>
+    <w:lsdException w:name="Table List 5" w:semiHidden="1" w:unhideWhenUsed="1"/>
+    <w:lsdException w:name="Table List 6" w:semiHidden="1" w:unhideWhenUsed="1"/>
+    <w:lsdException w:name="Table List 7" w:semiHidden="1" w:unhideWhenUsed="1"/>
+    <w:lsdException w:name="Table List 8" w:semiHidden="1" w:unhideWhenUsed="1"/>
+    <w:lsdException w:name="Table 3D effects 1" w:semiHidden="1" w:unhideWhenUsed="1"/>
+    <w:lsdException w:name="Table 3D effects 2" w:semiHidden="1" w:unhideWhenUsed="1"/>
+    <w:lsdException w:name="Table 3D effects 3" w:semiHidden="1" w:unhideWhenUsed="1"/>
+    <w:lsdException w:name="Table Contemporary" w:semiHidden="1" w:unhideWhenUsed="1"/>
+    <w:lsdException w:name="Table Elegant" w:semiHidden="1" w:unhideWhenUsed="1"/>
+    <w:lsdException w:name="Table Professional" w:semiHidden="1" w:unhideWhenUsed="1"/>
+    <w:lsdException w:name="Table Subtle 1" w:semiHidden="1" w:unhideWhenUsed="1"/>
+    <w:lsdException w:name="Table Subtle 2" w:semiHidden="1" w:unhideWhenUsed="1"/>
+    <w:lsdException w:name="Table Web 1" w:semiHidden="1" w:unhideWhenUsed="1"/>
+    <w:lsdException w:name="Table Web 2" w:semiHidden="1" w:unhideWhenUsed="1"/>
+    <w:lsdException w:name="Table Web 3" w:semiHidden="1" w:unhideWhenUsed="1"/>
+    <w:lsdException w:name="Balloon Text" w:semiHidden="1" w:unhideWhenUsed="1"/>
+    <w:lsdException w:name="Table Grid" w:uiPriority="39"/>
+    <w:lsdException w:name="Table Theme" w:semiHidden="1" w:unhideWhenUsed="1"/>
+    <w:lsdException w:name="Placeholder Text" w:semiHidden="1"/>
+    <w:lsdException w:name="No Spacing" w:uiPriority="1" w:qFormat="1"/>
+    <w:lsdException w:name="Light Shading" w:uiPriority="60"/>
+    <w:lsdException w:name="Light List" w:uiPriority="61"/>
+    <w:lsdException w:name="Light Grid" w:uiPriority="62"/>
+    <w:lsdException w:name="Medium Shading 1" w:uiPriority="63"/>
+    <w:lsdException w:name="Medium Shading 2" w:uiPriority="64"/>
+    <w:lsdException w:name="Medium List 1" w:uiPriority="65"/>
+    <w:lsdException w:name="Medium List 2" w:uiPriority="66"/>
+    <w:lsdException w:name="Medium Grid 1" w:uiPriority="67"/>
+    <w:lsdException w:name="Medium Grid 2" w:uiPriority="68"/>
+    <w:lsdException w:name="Medium Grid 3" w:uiPriority="69"/>
+    <w:lsdException w:name="Dark List" w:uiPriority="70"/>
+    <w:lsdException w:name="Colorful Shading" w:uiPriority="71"/>
+    <w:lsdException w:name="Colorful List" w:uiPriority="72"/>
+    <w:lsdException w:name="Colorful Grid" w:uiPriority="73"/>
+    <w:lsdException w:name="Light Shading Accent 1" w:uiPriority="60"/>
+    <w:lsdException w:name="Light List Accent 1" w:uiPriority="61"/>
+    <w:lsdException w:name="Light Grid Accent 1" w:uiPriority="62"/>
+    <w:lsdException w:name="Medium Shading 1 Accent 1" w:uiPriority="63"/>
+    <w:lsdException w:name="Medium Shading 2 Accent 1" w:uiPriority="64"/>
+    <w:lsdException w:name="Medium List 1 Accent 1" w:uiPriority="65"/>
+    <w:lsdException w:name="Revision" w:semiHidden="1"/>
+    <w:lsdException w:name="List Paragraph" w:uiPriority="34" w:qFormat="1"/>
+    <w:lsdException w:name="Quote" w:uiPriority="29" w:qFormat="1"/>
+    <w:lsdException w:name="Intense Quote" w:uiPriority="30" w:qFormat="1"/>
+    <w:lsdException w:name="Medium List 2 Accent 1" w:uiPriority="66"/>
+    <w:lsdException w:name="Medium Grid 1 Accent 1" w:uiPriority="67"/>
+    <w:lsdException w:name="Medium Grid 2 Accent 1" w:uiPriority="68"/>
+    <w:lsdException w:name="Medium Grid 3 Accent 1" w:uiPriority="69"/>
+    <w:lsdException w:name="Dark List Accent 1" w:uiPriority="70"/>
+    <w:lsdException w:name="Colorful Shading Accent 1" w:uiPriority="71"/>
+    <w:lsdException w:name="Colorful List Accent 1" w:uiPriority="72"/>
+    <w:lsdException w:name="Colorful Grid Accent 1" w:uiPriority="73"/>
+    <w:lsdException w:name="Light Shading Accent 2" w:uiPriority="60"/>
+    <w:lsdException w:name="Light List Accent 2" w:uiPriority="61"/>
+    <w:lsdException w:name="Light Grid Accent 2" w:uiPriority="62"/>
+    <w:lsdException w:name="Medium Shading 1 Accent 2" w:uiPriority="63"/>
+    <w:lsdException w:name="Medium Shading 2 Accent 2" w:uiPriority="64"/>
+    <w:lsdException w:name="Medium List 1 Accent 2" w:uiPriority="65"/>
+    <w:lsdException w:name="Medium List 2 Accent 2" w:uiPriority="66"/>
+    <w:lsdException w:name="Medium Grid 1 Accent 2" w:uiPriority="67"/>
+    <w:lsdException w:name="Medium Grid 2 Accent 2" w:uiPriority="68"/>
+    <w:lsdException w:name="Medium Grid 3 Accent 2" w:uiPriority="69"/>
+    <w:lsdException w:name="Dark List Accent 2" w:uiPriority="70"/>
+    <w:lsdException w:name="Colorful Shading Accent 2" w:uiPriority="71"/>
+    <w:lsdException w:name="Colorful List Accent 2" w:uiPriority="72"/>
+    <w:lsdException w:name="Colorful Grid Accent 2" w:uiPriority="73"/>
+    <w:lsdException w:name="Light Shading Accent 3" w:uiPriority="60"/>
+    <w:lsdException w:name="Light List Accent 3" w:uiPriority="61"/>
+    <w:lsdException w:name="Light Grid Accent 3" w:uiPriority="62"/>
+    <w:lsdException w:name="Medium Shading 1 Accent 3" w:uiPriority="63"/>
+    <w:lsdException w:name="Medium Shading 2 Accent 3" w:uiPriority="64"/>
+    <w:lsdException w:name="Medium List 1 Accent 3" w:uiPriority="65"/>
+    <w:lsdException w:name="Medium List 2 Accent 3" w:uiPriority="66"/>
+    <w:lsdException w:name="Medium Grid 1 Accent 3" w:uiPriority="67"/>
+    <w:lsdException w:name="Medium Grid 2 Accent 3" w:uiPriority="68"/>
+    <w:lsdException w:name="Medium Grid 3 Accent 3" w:uiPriority="69"/>
+    <w:lsdException w:name="Dark List Accent 3" w:uiPriority="70"/>
+    <w:lsdException w:name="Colorful Shading Accent 3" w:uiPriority="71"/>
+    <w:lsdException w:name="Colorful List Accent 3" w:uiPriority="72"/>
+    <w:lsdException w:name="Colorful Grid Accent 3" w:uiPriority="73"/>
+    <w:lsdException w:name="Light Shading Accent 4" w:uiPriority="60"/>
+    <w:lsdException w:name="Light List Accent 4" w:uiPriority="61"/>
+    <w:lsdException w:name="Light Grid Accent 4" w:uiPriority="62"/>
+    <w:lsdException w:name="Medium Shading 1 Accent 4" w:uiPriority="63"/>
+    <w:lsdException w:name="Medium Shading 2 Accent 4" w:uiPriority="64"/>
+    <w:lsdException w:name="Medium List 1 Accent 4" w:uiPriority="65"/>
+    <w:lsdException w:name="Medium List 2 Accent 4" w:uiPriority="66"/>
+    <w:lsdException w:name="Medium Grid 1 Accent 4" w:uiPriority="67"/>
+    <w:lsdException w:name="Medium Grid 2 Accent 4" w:uiPriority="68"/>
+    <w:lsdException w:name="Medium Grid 3 Accent 4" w:uiPriority="69"/>
+    <w:lsdException w:name="Dark List Accent 4" w:uiPriority="70"/>
+    <w:lsdException w:name="Colorful Shading Accent 4" w:uiPriority="71"/>
+    <w:lsdException w:name="Colorful List Accent 4" w:uiPriority="72"/>
+    <w:lsdException w:name="Colorful Grid Accent 4" w:uiPriority="73"/>
+    <w:lsdException w:name="Light Shading Accent 5" w:uiPriority="60"/>
+    <w:lsdException w:name="Light List Accent 5" w:uiPriority="61"/>
+    <w:lsdException w:name="Light Grid Accent 5" w:uiPriority="62"/>
+    <w:lsdException w:name="Medium Shading 1 Accent 5" w:uiPriority="63"/>
+    <w:lsdException w:name="Medium Shading 2 Accent 5" w:uiPriority="64"/>
+    <w:lsdException w:name="Medium List 1 Accent 5" w:uiPriority="65"/>
+    <w:lsdException w:name="Medium List 2 Accent 5" w:uiPriority="66"/>
+    <w:lsdException w:name="Medium Grid 1 Accent 5" w:uiPriority="67"/>
+    <w:lsdException w:name="Medium Grid 2 Accent 5" w:uiPriority="68"/>
+    <w:lsdException w:name="Medium Grid 3 Accent 5" w:uiPriority="69"/>
+    <w:lsdException w:name="Dark List Accent 5" w:uiPriority="70"/>
+    <w:lsdException w:name="Colorful Shading Accent 5" w:uiPriority="71"/>
+    <w:lsdException w:name="Colorful List Accent 5" w:uiPriority="72"/>
+    <w:lsdException w:name="Colorful Grid Accent 5" w:uiPriority="73"/>
+    <w:lsdException w:name="Light Shading Accent 6" w:uiPriority="60"/>
+    <w:lsdException w:name="Light List Accent 6" w:uiPriority="61"/>
+    <w:lsdException w:name="Light Grid Accent 6" w:uiPriority="62"/>
+    <w:lsdException w:name="Medium Shading 1 Accent 6" w:uiPriority="63"/>
+    <w:lsdException w:name="Medium Shading 2 Accent 6" w:uiPriority="64"/>
+    <w:lsdException w:name="Medium List 1 Accent 6" w:uiPriority="65"/>
+    <w:lsdException w:name="Medium List 2 Accent 6" w:uiPriority="66"/>
+    <w:lsdException w:name="Medium Grid 1 Accent 6" w:uiPriority="67"/>
+    <w:lsdException w:name="Medium Grid 2 Accent 6" w:uiPriority="68"/>
+    <w:lsdException w:name="Medium Grid 3 Accent 6" w:uiPriority="69"/>
+    <w:lsdException w:name="Dark List Accent 6" w:uiPriority="70"/>
+    <w:lsdException w:name="Colorful Shading Accent 6" w:uiPriority="71"/>
+    <w:lsdException w:name="Colorful List Accent 6" w:uiPriority="72"/>
+    <w:lsdException w:name="Colorful Grid Accent 6" w:uiPriority="73"/>
+    <w:lsdException w:name="Subtle Emphasis" w:uiPriority="19" w:qFormat="1"/>
+    <w:lsdException w:name="Intense Emphasis" w:uiPriority="21" w:qFormat="1"/>
+    <w:lsdException w:name="Subtle Reference" w:uiPriority="31" w:qFormat="1"/>
+    <w:lsdException w:name="Intense Reference" w:uiPriority="32" w:qFormat="1"/>
+    <w:lsdException w:name="Book Title" w:uiPriority="33" w:qFormat="1"/>
+    <w:lsdException w:name="Bibliography" w:semiHidden="1" w:uiPriority="37" w:unhideWhenUsed="1"/>
+    <w:lsdException w:name="TOC Heading" w:semiHidden="1" w:uiPriority="39" w:unhideWhenUsed="1" w:qFormat="1"/>
+    <w:lsdException w:name="Plain Table 1" w:uiPriority="41"/>
+    <w:lsdException w:name="Plain Table 2" w:uiPriority="42"/>
+    <w:lsdException w:name="Plain Table 3" w:uiPriority="43"/>
+    <w:lsdException w:name="Plain Table 4" w:uiPriority="44"/>
+    <w:lsdException w:name="Plain Table 5" w:uiPriority="45"/>
+    <w:lsdException w:name="Grid Table Light" w:uiPriority="40"/>
+    <w:lsdException w:name="Grid Table 1 Light" w:uiPriority="46"/>
+    <w:lsdException w:name="Grid Table 2" w:uiPriority="47"/>
+    <w:lsdException w:name="Grid Table 3" w:uiPriority="48"/>
+    <w:lsdException w:name="Grid Table 4" w:uiPriority="49"/>
+    <w:lsdException w:name="Grid Table 5 Dark" w:uiPriority="50"/>
+    <w:lsdException w:name="Grid Table 6 Colorful" w:uiPriority="51"/>
+    <w:lsdException w:name="Grid Table 7 Colorful" w:uiPriority="52"/>
+    <w:lsdException w:name="Grid Table 1 Light Accent 1" w:uiPriority="46"/>
+    <w:lsdException w:name="Grid Table 2 Accent 1" w:uiPriority="47"/>
+    <w:lsdException w:name="Grid Table 3 Accent 1" w:uiPriority="48"/>
+    <w:lsdException w:name="Grid Table 4 Accent 1" w:uiPriority="49"/>
+    <w:lsdException w:name="Grid Table 5 Dark Accent 1" w:uiPriority="50"/>
+    <w:lsdException w:name="Grid Table 6 Colorful Accent 1" w:uiPriority="51"/>
+    <w:lsdException w:name="Grid Table 7 Colorful Accent 1" w:uiPriority="52"/>
+    <w:lsdException w:name="Grid Table 1 Light Accent 2" w:uiPriority="46"/>
+    <w:lsdException w:name="Grid Table 2 Accent 2" w:uiPriority="47"/>
+    <w:lsdException w:name="Grid Table 3 Accent 2" w:uiPriority="48"/>
+    <w:lsdException w:name="Grid Table 4 Accent 2" w:uiPriority="49"/>
+    <w:lsdException w:name="Grid Table 5 Dark Accent 2" w:uiPriority="50"/>
+    <w:lsdException w:name="Grid Table 6 Colorful Accent 2" w:uiPriority="51"/>
+    <w:lsdException w:name="Grid Table 7 Colorful Accent 2" w:uiPriority="52"/>
+    <w:lsdException w:name="Grid Table 1 Light Accent 3" w:uiPriority="46"/>
+    <w:lsdException w:name="Grid Table 2 Accent 3" w:uiPriority="47"/>
+    <w:lsdException w:name="Grid Table 3 Accent 3" w:uiPriority="48"/>
+    <w:lsdException w:name="Grid Table 4 Accent 3" w:uiPriority="49"/>
+    <w:lsdException w:name="Grid Table 5 Dark Accent 3" w:uiPriority="50"/>
+    <w:lsdException w:name="Grid Table 6 Colorful Accent 3" w:uiPriority="51"/>
+    <w:lsdException w:name="Grid Table 7 Colorful Accent 3" w:uiPriority="52"/>
+    <w:lsdException w:name="Grid Table 1 Light Accent 4" w:uiPriority="46"/>
+    <w:lsdException w:name="Grid Table 2 Accent 4" w:uiPriority="47"/>
+    <w:lsdException w:name="Grid Table 3 Accent 4" w:uiPriority="48"/>
+    <w:lsdException w:name="Grid Table 4 Accent 4" w:uiPriority="49"/>
+    <w:lsdException w:name="Grid Table 5 Dark Accent 4" w:uiPriority="50"/>
+    <w:lsdException w:name="Grid Table 6 Colorful Accent 4" w:uiPriority="51"/>
+    <w:lsdException w:name="Grid Table 7 Colorful Accent 4" w:uiPriority="52"/>
+    <w:lsdException w:name="Grid Table 1 Light Accent 5" w:uiPriority="46"/>
+    <w:lsdException w:name="Grid Table 2 Accent 5" w:uiPriority="47"/>
+    <w:lsdException w:name="Grid Table 3 Accent 5" w:uiPriority="48"/>
+    <w:lsdException w:name="Grid Table 4 Accent 5" w:uiPriority="49"/>
+    <w:lsdException w:name="Grid Table 5 Dark Accent 5" w:uiPriority="50"/>
+    <w:lsdException w:name="Grid Table 6 Colorful Accent 5" w:uiPriority="51"/>
+    <w:lsdException w:name="Grid Table 7 Colorful Accent 5" w:uiPriority="52"/>
+    <w:lsdException w:name="Grid Table 1 Light Accent 6" w:uiPriority="46"/>
+    <w:lsdException w:name="Grid Table 2 Accent 6" w:uiPriority="47"/>
+    <w:lsdException w:name="Grid Table 3 Accent 6" w:uiPriority="48"/>
+    <w:lsdException w:name="Grid Table 4 Accent 6" w:uiPriority="49"/>
+    <w:lsdException w:name="Grid Table 5 Dark Accent 6" w:uiPriority="50"/>
+    <w:lsdException w:name="Grid Table 6 Colorful Accent 6" w:uiPriority="51"/>
+    <w:lsdException w:name="Grid Table 7 Colorful Accent 6" w:uiPriority="52"/>
+    <w:lsdException w:name="List Table 1 Light" w:uiPriority="46"/>
+    <w:lsdException w:name="List Table 2" w:uiPriority="47"/>
+    <w:lsdException w:name="List Table 3" w:uiPriority="48"/>
+    <w:lsdException w:name="List Table 4" w:uiPriority="49"/>
+    <w:lsdException w:name="List Table 5 Dark" w:uiPriority="50"/>
+    <w:lsdException w:name="List Table 6 Colorful" w:uiPriority="51"/>
+    <w:lsdException w:name="List Table 7 Colorful" w:uiPriority="52"/>
+    <w:lsdException w:name="List Table 1 Light Accent 1" w:uiPriority="46"/>
+    <w:lsdException w:name="List Table 2 Accent 1" w:uiPriority="47"/>
+    <w:lsdException w:name="List Table 3 Accent 1" w:uiPriority="48"/>
+    <w:lsdException w:name="List Table 4 Accent 1" w:uiPriority="49"/>
+    <w:lsdException w:name="List Table 5 Dark Accent 1" w:uiPriority="50"/>
+    <w:lsdException w:name="List Table 6 Colorful Accent 1" w:uiPriority="51"/>
+    <w:lsdException w:name="List Table 7 Colorful Accent 1" w:uiPriority="52"/>
+    <w:lsdException w:name="List Table 1 Light Accent 2" w:uiPriority="46"/>
+    <w:lsdException w:name="List Table 2 Accent 2" w:uiPriority="47"/>
+    <w:lsdException w:name="List Table 3 Accent 2" w:uiPriority="48"/>
+    <w:lsdException w:name="List Table 4 Accent 2" w:uiPriority="49"/>
+    <w:lsdException w:name="List Table 5 Dark Accent 2" w:uiPriority="50"/>
+    <w:lsdException w:name="List Table 6 Colorful Accent 2" w:uiPriority="51"/>
+    <w:lsdException w:name="List Table 7 Colorful Accent 2" w:uiPriority="52"/>
+    <w:lsdException w:name="List Table 1 Light Accent 3" w:uiPriority="46"/>
+    <w:lsdException w:name="List Table 2 Accent 3" w:uiPriority="47"/>
+    <w:lsdException w:name="List Table 3 Accent 3" w:uiPriority="48"/>
+    <w:lsdException w:name="List Table 4 Accent 3" w:uiPriority="49"/>
+    <w:lsdException w:name="List Table 5 Dark Accent 3" w:uiPriority="50"/>
+    <w:lsdException w:name="List Table 6 Colorful Accent 3" w:uiPriority="51"/>
+    <w:lsdException w:name="List Table 7 Colorful Accent 3" w:uiPriority="52"/>
+    <w:lsdException w:name="List Table 1 Light Accent 4" w:uiPriority="46"/>
+    <w:lsdException w:name="List Table 2 Accent 4" w:uiPriority="47"/>
+    <w:lsdException w:name="List Table 3 Accent 4" w:uiPriority="48"/>
+    <w:lsdException w:name="List Table 4 Accent 4" w:uiPriority="49"/>
+    <w:lsdException w:name="List Table 5 Dark Accent 4" w:uiPriority="50"/>
+    <w:lsdException w:name="List Table 6 Colorful Accent 4" w:uiPriority="51"/>
+    <w:lsdException w:name="List Table 7 Colorful Accent 4" w:uiPriority="52"/>
+    <w:lsdException w:name="List Table 1 Light Accent 5" w:uiPriority="46"/>
+    <w:lsdException w:name="List Table 2 Accent 5" w:uiPriority="47"/>
+    <w:lsdException w:name="List Table 3 Accent 5" w:uiPriority="48"/>
+    <w:lsdException w:name="List Table 4 Accent 5" w:uiPriority="49"/>
+    <w:lsdException w:name="List Table 5 Dark Accent 5" w:uiPriority="50"/>
+    <w:lsdException w:name="List Table 6 Colorful Accent 5" w:uiPriority="51"/>
+    <w:lsdException w:name="List Table 7 Colorful Accent 5" w:uiPriority="52"/>
+    <w:lsdException w:name="List Table 1 Light Accent 6" w:uiPriority="46"/>
+    <w:lsdException w:name="List Table 2 Accent 6" w:uiPriority="47"/>
+    <w:lsdException w:name="List Table 3 Accent 6" w:uiPriority="48"/>
+    <w:lsdException w:name="List Table 4 Accent 6" w:uiPriority="49"/>
+    <w:lsdException w:name="List Table 5 Dark Accent 6" w:uiPriority="50"/>
+    <w:lsdException w:name="List Table 6 Colorful Accent 6" w:uiPriority="51"/>
+    <w:lsdException w:name="List Table 7 Colorful Accent 6" w:uiPriority="52"/>
   </w:latentStyles>
-  <w:style w:type="paragraph" w:default="1" w:styleId="a">
+  <w:style w:type="paragraph" w:default="1" w:styleId="Normal">
     <w:name w:val="Normal"/>
     <w:qFormat/>
     <w:rsid w:val="003635DB"/>
   </w:style>
-  <w:style w:type="character" w:default="1" w:styleId="a0">
+  <w:style w:type="character" w:default="1" w:styleId="DefaultParagraphFont">
     <w:name w:val="Default Paragraph Font"/>
     <w:uiPriority w:val="1"/>
     <w:semiHidden/>
     <w:unhideWhenUsed/>
   </w:style>
-  <w:style w:type="table" w:default="1" w:styleId="a1">
+  <w:style w:type="table" w:default="1" w:styleId="TableNormal">
     <w:name w:val="Normal Table"/>
     <w:uiPriority w:val="99"/>
     <w:semiHidden/>
     <w:unhideWhenUsed/>
-    <w:qFormat/>
     <w:tblPr>
       <w:tblInd w:w="0" w:type="dxa"/>
       <w:tblCellMar>
@@ -1363,16 +1879,16 @@
       </w:tblCellMar>
     </w:tblPr>
   </w:style>
-  <w:style w:type="numbering" w:default="1" w:styleId="a2">
+  <w:style w:type="numbering" w:default="1" w:styleId="NoList">
     <w:name w:val="No List"/>
     <w:uiPriority w:val="99"/>
     <w:semiHidden/>
     <w:unhideWhenUsed/>
   </w:style>
-  <w:style w:type="paragraph" w:styleId="HTML">
+  <w:style w:type="paragraph" w:styleId="HTMLPreformatted">
     <w:name w:val="HTML Preformatted"/>
-    <w:basedOn w:val="a"/>
-    <w:link w:val="HTMLChar"/>
+    <w:basedOn w:val="Normal"/>
+    <w:link w:val="HTMLPreformattedChar"/>
     <w:uiPriority w:val="99"/>
     <w:semiHidden/>
     <w:unhideWhenUsed/>
@@ -1404,10 +1920,10 @@
       <w:szCs w:val="20"/>
     </w:rPr>
   </w:style>
-  <w:style w:type="character" w:customStyle="1" w:styleId="HTMLChar">
-    <w:name w:val="HTML 预设格式 Char"/>
-    <w:basedOn w:val="a0"/>
-    <w:link w:val="HTML"/>
+  <w:style w:type="character" w:customStyle="1" w:styleId="HTMLPreformattedChar">
+    <w:name w:val="HTML Preformatted Char"/>
+    <w:basedOn w:val="DefaultParagraphFont"/>
+    <w:link w:val="HTMLPreformatted"/>
     <w:uiPriority w:val="99"/>
     <w:semiHidden/>
     <w:rsid w:val="00CD0991"/>
@@ -1419,48 +1935,48 @@
   </w:style>
   <w:style w:type="character" w:customStyle="1" w:styleId="n">
     <w:name w:val="n"/>
-    <w:basedOn w:val="a0"/>
+    <w:basedOn w:val="DefaultParagraphFont"/>
     <w:rsid w:val="00CD0991"/>
   </w:style>
   <w:style w:type="character" w:customStyle="1" w:styleId="o">
     <w:name w:val="o"/>
-    <w:basedOn w:val="a0"/>
+    <w:basedOn w:val="DefaultParagraphFont"/>
     <w:rsid w:val="00CD0991"/>
   </w:style>
   <w:style w:type="character" w:customStyle="1" w:styleId="p">
     <w:name w:val="p"/>
-    <w:basedOn w:val="a0"/>
+    <w:basedOn w:val="DefaultParagraphFont"/>
     <w:rsid w:val="00CD0991"/>
   </w:style>
   <w:style w:type="character" w:customStyle="1" w:styleId="s">
     <w:name w:val="s"/>
-    <w:basedOn w:val="a0"/>
+    <w:basedOn w:val="DefaultParagraphFont"/>
     <w:rsid w:val="00CD0991"/>
   </w:style>
   <w:style w:type="character" w:customStyle="1" w:styleId="se">
     <w:name w:val="se"/>
-    <w:basedOn w:val="a0"/>
+    <w:basedOn w:val="DefaultParagraphFont"/>
     <w:rsid w:val="00CD0991"/>
   </w:style>
   <w:style w:type="character" w:customStyle="1" w:styleId="k">
     <w:name w:val="k"/>
-    <w:basedOn w:val="a0"/>
+    <w:basedOn w:val="DefaultParagraphFont"/>
     <w:rsid w:val="00CD0991"/>
   </w:style>
   <w:style w:type="character" w:customStyle="1" w:styleId="ow">
     <w:name w:val="ow"/>
-    <w:basedOn w:val="a0"/>
+    <w:basedOn w:val="DefaultParagraphFont"/>
     <w:rsid w:val="00CD0991"/>
   </w:style>
   <w:style w:type="character" w:customStyle="1" w:styleId="mi">
     <w:name w:val="mi"/>
-    <w:basedOn w:val="a0"/>
+    <w:basedOn w:val="DefaultParagraphFont"/>
     <w:rsid w:val="00CD0991"/>
   </w:style>
-  <w:style w:type="paragraph" w:styleId="a3">
+  <w:style w:type="paragraph" w:styleId="Header">
     <w:name w:val="header"/>
-    <w:basedOn w:val="a"/>
-    <w:link w:val="Char"/>
+    <w:basedOn w:val="Normal"/>
+    <w:link w:val="HeaderChar"/>
     <w:uiPriority w:val="99"/>
     <w:semiHidden/>
     <w:unhideWhenUsed/>
@@ -1482,10 +1998,10 @@
       <w:szCs w:val="18"/>
     </w:rPr>
   </w:style>
-  <w:style w:type="character" w:customStyle="1" w:styleId="Char">
-    <w:name w:val="页眉 Char"/>
-    <w:basedOn w:val="a0"/>
-    <w:link w:val="a3"/>
+  <w:style w:type="character" w:customStyle="1" w:styleId="HeaderChar">
+    <w:name w:val="Header Char"/>
+    <w:basedOn w:val="DefaultParagraphFont"/>
+    <w:link w:val="Header"/>
     <w:uiPriority w:val="99"/>
     <w:semiHidden/>
     <w:rsid w:val="00897DC2"/>
@@ -1494,10 +2010,10 @@
       <w:szCs w:val="18"/>
     </w:rPr>
   </w:style>
-  <w:style w:type="paragraph" w:styleId="a4">
+  <w:style w:type="paragraph" w:styleId="Footer">
     <w:name w:val="footer"/>
-    <w:basedOn w:val="a"/>
-    <w:link w:val="Char0"/>
+    <w:basedOn w:val="Normal"/>
+    <w:link w:val="FooterChar"/>
     <w:uiPriority w:val="99"/>
     <w:semiHidden/>
     <w:unhideWhenUsed/>
@@ -1515,10 +2031,10 @@
       <w:szCs w:val="18"/>
     </w:rPr>
   </w:style>
-  <w:style w:type="character" w:customStyle="1" w:styleId="Char0">
-    <w:name w:val="页脚 Char"/>
-    <w:basedOn w:val="a0"/>
-    <w:link w:val="a4"/>
+  <w:style w:type="character" w:customStyle="1" w:styleId="FooterChar">
+    <w:name w:val="Footer Char"/>
+    <w:basedOn w:val="DefaultParagraphFont"/>
+    <w:link w:val="Footer"/>
     <w:uiPriority w:val="99"/>
     <w:semiHidden/>
     <w:rsid w:val="00897DC2"/>
@@ -1538,7 +2054,7 @@
         <a:sysClr val="windowText" lastClr="000000"/>
       </a:dk1>
       <a:lt1>
-        <a:sysClr val="window" lastClr="BAFED3"/>
+        <a:sysClr val="window" lastClr="FFFFFF"/>
       </a:lt1>
       <a:dk2>
         <a:srgbClr val="44546A"/>
@@ -1785,7 +2301,7 @@
   <a:extraClrSchemeLst/>
   <a:extLst>
     <a:ext uri="{05A4C25C-085E-4340-85A3-A5531E510DB2}">
-      <thm15:themeFamily xmlns:thm15="http://schemas.microsoft.com/office/thememl/2012/main" xmlns="" name="Office Theme" id="{62F939B6-93AF-4DB8-9C6B-D6C7DFDC589F}" vid="{4A3C46E8-61CC-4603-A589-7422A47A8E4A}"/>
+      <thm15:themeFamily xmlns:thm15="http://schemas.microsoft.com/office/thememl/2012/main" name="Office Theme" id="{62F939B6-93AF-4DB8-9C6B-D6C7DFDC589F}" vid="{4A3C46E8-61CC-4603-A589-7422A47A8E4A}"/>
     </a:ext>
   </a:extLst>
 </a:theme>

</xml_diff>